<commit_message>
modified MBKS_1 + KMZI_Pz2
</commit_message>
<xml_diff>
--- a/20230213_TKI-342_KMZI_Pz2_StModCh_DrozdovAD.docx
+++ b/20230213_TKI-342_KMZI_Pz2_StModCh_DrozdovAD.docx
@@ -253,23 +253,7 @@
               <w:jc w:val="left"/>
             </w:pPr>
             <w:r>
-              <w:t xml:space="preserve">Доцент кафедры </w:t>
-            </w:r>
-            <w:proofErr w:type="spellStart"/>
-            <w:r>
-              <w:t>УиЗи</w:t>
-            </w:r>
-            <w:proofErr w:type="spellEnd"/>
-            <w:r>
-              <w:t xml:space="preserve">, к.т.н., </w:t>
-            </w:r>
-            <w:proofErr w:type="spellStart"/>
-            <w:r>
-              <w:t>с.н.с</w:t>
-            </w:r>
-            <w:proofErr w:type="spellEnd"/>
-            <w:r>
-              <w:t>.</w:t>
+              <w:t>Доцент кафедры УиЗи, к.т.н., с.н.с.</w:t>
             </w:r>
           </w:p>
           <w:p>
@@ -359,7 +343,7 @@
           <w:r>
             <w:fldChar w:fldCharType="separate"/>
           </w:r>
-          <w:hyperlink w:anchor="_Toc128406430" w:history="1">
+          <w:hyperlink w:anchor="_Toc129028125" w:history="1">
             <w:r>
               <w:rPr>
                 <w:rStyle w:val="ae"/>
@@ -386,7 +370,7 @@
                 <w:noProof/>
                 <w:webHidden/>
               </w:rPr>
-              <w:instrText xml:space="preserve"> PAGEREF _Toc128406430 \h </w:instrText>
+              <w:instrText xml:space="preserve"> PAGEREF _Toc129028125 \h </w:instrText>
             </w:r>
             <w:r>
               <w:rPr>
@@ -431,7 +415,7 @@
               <w:lang w:eastAsia="ru-RU"/>
             </w:rPr>
           </w:pPr>
-          <w:hyperlink w:anchor="_Toc128406431" w:history="1">
+          <w:hyperlink w:anchor="_Toc129028126" w:history="1">
             <w:r>
               <w:rPr>
                 <w:rStyle w:val="ae"/>
@@ -474,7 +458,7 @@
                 <w:noProof/>
                 <w:webHidden/>
               </w:rPr>
-              <w:instrText xml:space="preserve"> PAGEREF _Toc128406431 \h </w:instrText>
+              <w:instrText xml:space="preserve"> PAGEREF _Toc129028126 \h </w:instrText>
             </w:r>
             <w:r>
               <w:rPr>
@@ -518,7 +502,7 @@
               <w:lang w:eastAsia="ru-RU"/>
             </w:rPr>
           </w:pPr>
-          <w:hyperlink w:anchor="_Toc128406432" w:history="1">
+          <w:hyperlink w:anchor="_Toc129028127" w:history="1">
             <w:r>
               <w:rPr>
                 <w:rStyle w:val="ae"/>
@@ -561,7 +545,7 @@
                 <w:noProof/>
                 <w:webHidden/>
               </w:rPr>
-              <w:instrText xml:space="preserve"> PAGEREF _Toc128406432 \h </w:instrText>
+              <w:instrText xml:space="preserve"> PAGEREF _Toc129028127 \h </w:instrText>
             </w:r>
             <w:r>
               <w:rPr>
@@ -602,7 +586,7 @@
               <w:lang w:eastAsia="ru-RU"/>
             </w:rPr>
           </w:pPr>
-          <w:hyperlink w:anchor="_Toc128406433" w:history="1">
+          <w:hyperlink w:anchor="_Toc129028128" w:history="1">
             <w:r>
               <w:rPr>
                 <w:rStyle w:val="ae"/>
@@ -629,7 +613,7 @@
                 <w:noProof/>
                 <w:webHidden/>
               </w:rPr>
-              <w:instrText xml:space="preserve"> PAGEREF _Toc128406433 \h </w:instrText>
+              <w:instrText xml:space="preserve"> PAGEREF _Toc129028128 \h </w:instrText>
             </w:r>
             <w:r>
               <w:rPr>
@@ -673,7 +657,7 @@
               <w:lang w:eastAsia="ru-RU"/>
             </w:rPr>
           </w:pPr>
-          <w:hyperlink w:anchor="_Toc128406434" w:history="1">
+          <w:hyperlink w:anchor="_Toc129028129" w:history="1">
             <w:r>
               <w:rPr>
                 <w:rStyle w:val="ae"/>
@@ -716,7 +700,7 @@
                 <w:noProof/>
                 <w:webHidden/>
               </w:rPr>
-              <w:instrText xml:space="preserve"> PAGEREF _Toc128406434 \h </w:instrText>
+              <w:instrText xml:space="preserve"> PAGEREF _Toc129028129 \h </w:instrText>
             </w:r>
             <w:r>
               <w:rPr>
@@ -761,7 +745,7 @@
               <w:lang w:eastAsia="ru-RU"/>
             </w:rPr>
           </w:pPr>
-          <w:hyperlink w:anchor="_Toc128406435" w:history="1">
+          <w:hyperlink w:anchor="_Toc129028130" w:history="1">
             <w:r>
               <w:rPr>
                 <w:rStyle w:val="ae"/>
@@ -804,7 +788,7 @@
                 <w:noProof/>
                 <w:webHidden/>
               </w:rPr>
-              <w:instrText xml:space="preserve"> PAGEREF _Toc128406435 \h </w:instrText>
+              <w:instrText xml:space="preserve"> PAGEREF _Toc129028130 \h </w:instrText>
             </w:r>
             <w:r>
               <w:rPr>
@@ -848,7 +832,7 @@
               <w:lang w:eastAsia="ru-RU"/>
             </w:rPr>
           </w:pPr>
-          <w:hyperlink w:anchor="_Toc128406436" w:history="1">
+          <w:hyperlink w:anchor="_Toc129028131" w:history="1">
             <w:r>
               <w:rPr>
                 <w:rStyle w:val="ae"/>
@@ -891,7 +875,7 @@
                 <w:noProof/>
                 <w:webHidden/>
               </w:rPr>
-              <w:instrText xml:space="preserve"> PAGEREF _Toc128406436 \h </w:instrText>
+              <w:instrText xml:space="preserve"> PAGEREF _Toc129028131 \h </w:instrText>
             </w:r>
             <w:r>
               <w:rPr>
@@ -935,7 +919,7 @@
               <w:lang w:eastAsia="ru-RU"/>
             </w:rPr>
           </w:pPr>
-          <w:hyperlink w:anchor="_Toc128406437" w:history="1">
+          <w:hyperlink w:anchor="_Toc129028132" w:history="1">
             <w:r>
               <w:rPr>
                 <w:rStyle w:val="ae"/>
@@ -978,7 +962,7 @@
                 <w:noProof/>
                 <w:webHidden/>
               </w:rPr>
-              <w:instrText xml:space="preserve"> PAGEREF _Toc128406437 \h </w:instrText>
+              <w:instrText xml:space="preserve"> PAGEREF _Toc129028132 \h </w:instrText>
             </w:r>
             <w:r>
               <w:rPr>
@@ -1022,7 +1006,7 @@
               <w:lang w:eastAsia="ru-RU"/>
             </w:rPr>
           </w:pPr>
-          <w:hyperlink w:anchor="_Toc128406438" w:history="1">
+          <w:hyperlink w:anchor="_Toc129028133" w:history="1">
             <w:r>
               <w:rPr>
                 <w:rStyle w:val="ae"/>
@@ -1049,7 +1033,7 @@
                 <w:noProof/>
                 <w:webHidden/>
               </w:rPr>
-              <w:instrText xml:space="preserve"> PAGEREF _Toc128406438 \h </w:instrText>
+              <w:instrText xml:space="preserve"> PAGEREF _Toc129028133 \h </w:instrText>
             </w:r>
             <w:r>
               <w:rPr>
@@ -1128,7 +1112,7 @@
       <w:pPr>
         <w:pStyle w:val="1"/>
       </w:pPr>
-      <w:bookmarkStart w:id="0" w:name="_Toc128406430"/>
+      <w:bookmarkStart w:id="0" w:name="_Toc129028125"/>
       <w:r>
         <w:lastRenderedPageBreak/>
         <w:t>Задание</w:t>
@@ -1729,7 +1713,7 @@
           <w:numId w:val="3"/>
         </w:numPr>
       </w:pPr>
-      <w:bookmarkStart w:id="1" w:name="_Toc128406431"/>
+      <w:bookmarkStart w:id="1" w:name="_Toc129028126"/>
       <w:r>
         <w:lastRenderedPageBreak/>
         <w:t>Теоретическ</w:t>
@@ -1747,7 +1731,7 @@
           <w:numId w:val="3"/>
         </w:numPr>
       </w:pPr>
-      <w:bookmarkStart w:id="2" w:name="_Toc128406432"/>
+      <w:bookmarkStart w:id="2" w:name="_Toc129028127"/>
       <w:r>
         <w:t>Бинарный алгоритм</w:t>
       </w:r>
@@ -2250,29 +2234,8 @@
               <w:jc w:val="both"/>
             </w:pPr>
             <w:r>
-              <w:t xml:space="preserve">– </w:t>
+              <w:t>– Псевдокод бинарного алгоритма</w:t>
             </w:r>
-            <w:proofErr w:type="spellStart"/>
-            <w:r>
-              <w:t>Псевдокод</w:t>
-            </w:r>
-            <w:proofErr w:type="spellEnd"/>
-            <w:r>
-              <w:t xml:space="preserve"> </w:t>
-            </w:r>
-            <w:proofErr w:type="spellStart"/>
-            <w:r>
-              <w:t>бинарного</w:t>
-            </w:r>
-            <w:proofErr w:type="spellEnd"/>
-            <w:r>
-              <w:t xml:space="preserve"> </w:t>
-            </w:r>
-            <w:proofErr w:type="spellStart"/>
-            <w:r>
-              <w:t>алгоритма</w:t>
-            </w:r>
-            <w:proofErr w:type="spellEnd"/>
           </w:p>
         </w:tc>
       </w:tr>
@@ -2392,13 +2355,8 @@
               <w:t>Блок-схема</w:t>
             </w:r>
             <w:r>
-              <w:t xml:space="preserve"> </w:t>
+              <w:t xml:space="preserve"> бинарног</w:t>
             </w:r>
-            <w:proofErr w:type="spellStart"/>
-            <w:r>
-              <w:t>бинарног</w:t>
-            </w:r>
-            <w:proofErr w:type="spellEnd"/>
             <w:r>
               <w:rPr>
                 <w:lang w:val="ru-RU"/>
@@ -2406,13 +2364,8 @@
               <w:t>о</w:t>
             </w:r>
             <w:r>
-              <w:t xml:space="preserve"> </w:t>
+              <w:t xml:space="preserve"> алгоритма</w:t>
             </w:r>
-            <w:proofErr w:type="spellStart"/>
-            <w:r>
-              <w:t>алгоритма</w:t>
-            </w:r>
-            <w:proofErr w:type="spellEnd"/>
           </w:p>
         </w:tc>
       </w:tr>
@@ -2421,7 +2374,7 @@
       <w:pPr>
         <w:pStyle w:val="2"/>
       </w:pPr>
-      <w:bookmarkStart w:id="4" w:name="_Toc128406433"/>
+      <w:bookmarkStart w:id="4" w:name="_Toc129028128"/>
       <w:r>
         <w:t>1.2. Альтернативный алгоритм быстрого возведения в степень по модулю числа</w:t>
       </w:r>
@@ -3524,7 +3477,7 @@
           <w:numId w:val="4"/>
         </w:numPr>
       </w:pPr>
-      <w:bookmarkStart w:id="5" w:name="_Toc128406434"/>
+      <w:bookmarkStart w:id="5" w:name="_Toc129028129"/>
       <w:r>
         <w:t>О</w:t>
       </w:r>
@@ -3703,7 +3656,7 @@
           <w:numId w:val="4"/>
         </w:numPr>
       </w:pPr>
-      <w:bookmarkStart w:id="6" w:name="_Toc128406435"/>
+      <w:bookmarkStart w:id="6" w:name="_Toc129028130"/>
       <w:r>
         <w:t>Практическ</w:t>
       </w:r>
@@ -3720,7 +3673,7 @@
           <w:numId w:val="13"/>
         </w:numPr>
       </w:pPr>
-      <w:bookmarkStart w:id="7" w:name="_Toc128406436"/>
+      <w:bookmarkStart w:id="7" w:name="_Toc129028131"/>
       <w:r>
         <w:t>Вычисление с помощью бинарного алгоритма</w:t>
       </w:r>
@@ -8200,12 +8153,9 @@
           <w:numId w:val="13"/>
         </w:numPr>
       </w:pPr>
-      <w:bookmarkStart w:id="8" w:name="_Toc128406437"/>
-      <w:r>
-        <w:t xml:space="preserve">Вычисление с помощью </w:t>
-      </w:r>
-      <w:r>
-        <w:t xml:space="preserve">китайской теореме </w:t>
+      <w:bookmarkStart w:id="8" w:name="_Toc129028132"/>
+      <w:r>
+        <w:t xml:space="preserve">Вычисление с помощью китайской теореме </w:t>
       </w:r>
       <w:r>
         <w:t>об остатках</w:t>
@@ -8214,29 +8164,1083 @@
     </w:p>
     <w:p>
       <w:pPr>
+        <w:ind w:left="708"/>
+        <w:rPr>
+          <w:rFonts w:eastAsiaTheme="minorEastAsia"/>
+        </w:rPr>
+      </w:pPr>
+      <w:r>
+        <w:t xml:space="preserve">Число </w:t>
+      </w:r>
+      <m:oMath>
+        <m:r>
+          <w:rPr>
+            <w:rFonts w:ascii="Cambria Math" w:hAnsi="Cambria Math"/>
+          </w:rPr>
+          <m:t>a=15</m:t>
+        </m:r>
+      </m:oMath>
+      <w:r>
+        <w:rPr>
+          <w:rFonts w:eastAsiaTheme="minorEastAsia"/>
+        </w:rPr>
+        <w:t xml:space="preserve">, </w:t>
+      </w:r>
+      <w:r>
+        <w:t xml:space="preserve">степень </w:t>
+      </w:r>
+      <m:oMath>
+        <m:r>
+          <w:rPr>
+            <w:rFonts w:ascii="Cambria Math" w:hAnsi="Cambria Math"/>
+          </w:rPr>
+          <m:t>b=157</m:t>
+        </m:r>
+      </m:oMath>
+      <w:r>
+        <w:rPr>
+          <w:rFonts w:eastAsiaTheme="minorEastAsia"/>
+        </w:rPr>
+        <w:t>.</w:t>
+      </w:r>
+    </w:p>
+    <w:p>
+      <w:pPr>
+        <w:ind w:firstLine="708"/>
+        <w:rPr>
+          <w:rFonts w:eastAsiaTheme="minorEastAsia"/>
+          <w:lang w:val="en-US"/>
+        </w:rPr>
+      </w:pPr>
+      <w:r>
+        <w:rPr>
+          <w:rFonts w:eastAsiaTheme="minorEastAsia"/>
+        </w:rPr>
+        <w:t>По китайской теореме об остатках сначала необходимо</w:t>
+      </w:r>
+      <w:r>
+        <w:rPr>
+          <w:rFonts w:eastAsiaTheme="minorEastAsia"/>
+        </w:rPr>
+        <w:t xml:space="preserve"> </w:t>
+      </w:r>
+      <w:r>
+        <w:rPr>
+          <w:rFonts w:eastAsiaTheme="minorEastAsia"/>
+        </w:rPr>
+        <w:t>значение модуля</w:t>
+      </w:r>
+      <w:r>
+        <w:rPr>
+          <w:rFonts w:eastAsiaTheme="minorEastAsia"/>
+        </w:rPr>
+        <w:t xml:space="preserve"> </w:t>
+      </w:r>
+      <w:r>
+        <w:rPr>
+          <w:rFonts w:eastAsiaTheme="minorEastAsia"/>
+        </w:rPr>
+        <w:t>представить</w:t>
+      </w:r>
+      <w:r>
+        <w:rPr>
+          <w:rFonts w:eastAsiaTheme="minorEastAsia"/>
+        </w:rPr>
+        <w:t xml:space="preserve">, </w:t>
+      </w:r>
+      <w:r>
+        <w:rPr>
+          <w:rFonts w:eastAsiaTheme="minorEastAsia"/>
+        </w:rPr>
+        <w:t xml:space="preserve">как произведение </w:t>
+      </w:r>
+      <w:r>
+        <w:rPr>
+          <w:rFonts w:eastAsiaTheme="minorEastAsia"/>
+        </w:rPr>
+        <w:t xml:space="preserve">взаимно </w:t>
+      </w:r>
+      <w:r>
+        <w:rPr>
+          <w:rFonts w:eastAsiaTheme="minorEastAsia"/>
+        </w:rPr>
+        <w:t xml:space="preserve">простых чисел. </w:t>
+      </w:r>
+      <w:r>
+        <w:rPr>
+          <w:rFonts w:eastAsiaTheme="minorEastAsia"/>
+        </w:rPr>
+        <w:t>Поэтому возьмем выражение 2</w:t>
+      </w:r>
+      <w:r>
+        <w:rPr>
+          <w:rFonts w:eastAsiaTheme="minorEastAsia"/>
+        </w:rPr>
+        <w:t xml:space="preserve">, </w:t>
+      </w:r>
+      <w:r>
+        <w:rPr>
+          <w:rFonts w:eastAsiaTheme="minorEastAsia"/>
+        </w:rPr>
+        <w:t xml:space="preserve">в котором </w:t>
+      </w:r>
+      <m:oMath>
+        <m:r>
+          <w:rPr>
+            <w:rFonts w:ascii="Cambria Math" w:eastAsiaTheme="minorEastAsia" w:hAnsi="Cambria Math"/>
+          </w:rPr>
+          <m:t>mod 10</m:t>
+        </m:r>
+      </m:oMath>
+      <w:r>
+        <w:rPr>
+          <w:rFonts w:eastAsiaTheme="minorEastAsia"/>
+        </w:rPr>
+        <w:t xml:space="preserve"> </w:t>
+      </w:r>
+      <w:r>
+        <w:rPr>
+          <w:rFonts w:eastAsiaTheme="minorEastAsia"/>
+        </w:rPr>
+        <w:t>представим следующим образом</w:t>
+      </w:r>
+      <w:r>
+        <w:rPr>
+          <w:rFonts w:eastAsiaTheme="minorEastAsia"/>
+          <w:lang w:val="en-US"/>
+        </w:rPr>
+        <w:t>.</w:t>
+      </w:r>
+    </w:p>
+    <w:p>
+      <w:pPr>
+        <w:ind w:left="708"/>
+      </w:pPr>
+      <w:r>
+        <w:rPr>
+          <w:rFonts w:eastAsiaTheme="minorEastAsia"/>
+        </w:rPr>
+        <w:t>Выражение 2</w:t>
+      </w:r>
+      <w:r>
+        <w:rPr>
+          <w:rFonts w:eastAsiaTheme="minorEastAsia"/>
+        </w:rPr>
+        <w:t>:</w:t>
+      </w:r>
+    </w:p>
+    <w:tbl>
+      <w:tblPr>
+        <w:tblStyle w:val="a7"/>
+        <w:tblW w:w="0" w:type="auto"/>
+        <w:tblInd w:w="-5" w:type="dxa"/>
+        <w:tblLook w:val="04A0" w:firstRow="1" w:lastRow="0" w:firstColumn="1" w:lastColumn="0" w:noHBand="0" w:noVBand="1"/>
+      </w:tblPr>
+      <w:tblGrid>
+        <w:gridCol w:w="7792"/>
+        <w:gridCol w:w="1552"/>
+      </w:tblGrid>
+      <w:tr>
+        <w:tc>
+          <w:tcPr>
+            <w:tcW w:w="7792" w:type="dxa"/>
+            <w:tcBorders>
+              <w:top w:val="nil"/>
+              <w:left w:val="nil"/>
+              <w:bottom w:val="nil"/>
+              <w:right w:val="nil"/>
+            </w:tcBorders>
+          </w:tcPr>
+          <w:p>
+            <w:pPr>
+              <w:pStyle w:val="a8"/>
+              <w:jc w:val="center"/>
+              <w:rPr>
+                <w:rFonts w:eastAsia="Calibri" w:cs="Times New Roman"/>
+                <w:i/>
+              </w:rPr>
+            </w:pPr>
+            <m:oMathPara>
+              <m:oMath>
+                <m:r>
+                  <w:rPr>
+                    <w:rFonts w:ascii="Cambria Math" w:hAnsi="Cambria Math"/>
+                  </w:rPr>
+                  <m:t>c=</m:t>
+                </m:r>
+                <m:sSup>
+                  <m:sSupPr>
+                    <m:ctrlPr>
+                      <w:rPr>
+                        <w:rFonts w:ascii="Cambria Math" w:hAnsi="Cambria Math"/>
+                        <w:i/>
+                      </w:rPr>
+                    </m:ctrlPr>
+                  </m:sSupPr>
+                  <m:e>
+                    <m:r>
+                      <w:rPr>
+                        <w:rFonts w:ascii="Cambria Math" w:hAnsi="Cambria Math"/>
+                      </w:rPr>
+                      <m:t>15</m:t>
+                    </m:r>
+                  </m:e>
+                  <m:sup>
+                    <m:r>
+                      <w:rPr>
+                        <w:rFonts w:ascii="Cambria Math" w:hAnsi="Cambria Math"/>
+                      </w:rPr>
+                      <m:t>1</m:t>
+                    </m:r>
+                    <m:r>
+                      <w:rPr>
+                        <w:rFonts w:ascii="Cambria Math" w:hAnsi="Cambria Math"/>
+                      </w:rPr>
+                      <m:t>57</m:t>
+                    </m:r>
+                  </m:sup>
+                </m:sSup>
+                <m:r>
+                  <w:rPr>
+                    <w:rFonts w:ascii="Cambria Math" w:hAnsi="Cambria Math"/>
+                  </w:rPr>
+                  <m:t xml:space="preserve"> mod 10</m:t>
+                </m:r>
+              </m:oMath>
+            </m:oMathPara>
+          </w:p>
+        </w:tc>
+        <w:tc>
+          <w:tcPr>
+            <w:tcW w:w="1552" w:type="dxa"/>
+            <w:tcBorders>
+              <w:top w:val="nil"/>
+              <w:left w:val="nil"/>
+              <w:bottom w:val="nil"/>
+              <w:right w:val="nil"/>
+            </w:tcBorders>
+          </w:tcPr>
+          <w:p>
+            <w:pPr>
+              <w:pStyle w:val="a"/>
+            </w:pPr>
+          </w:p>
+        </w:tc>
+      </w:tr>
+      <w:tr>
+        <w:tblPrEx>
+          <w:tblBorders>
+            <w:top w:val="none" w:sz="0" w:space="0" w:color="auto"/>
+            <w:left w:val="none" w:sz="0" w:space="0" w:color="auto"/>
+            <w:bottom w:val="none" w:sz="0" w:space="0" w:color="auto"/>
+            <w:right w:val="none" w:sz="0" w:space="0" w:color="auto"/>
+            <w:insideH w:val="none" w:sz="0" w:space="0" w:color="auto"/>
+            <w:insideV w:val="none" w:sz="0" w:space="0" w:color="auto"/>
+          </w:tblBorders>
+        </w:tblPrEx>
+        <w:tc>
+          <w:tcPr>
+            <w:tcW w:w="7792" w:type="dxa"/>
+          </w:tcPr>
+          <w:p>
+            <w:pPr>
+              <w:pStyle w:val="a8"/>
+              <w:spacing w:line="360" w:lineRule="auto"/>
+              <w:jc w:val="center"/>
+            </w:pPr>
+            <m:oMathPara>
+              <m:oMath>
+                <m:r>
+                  <w:rPr>
+                    <w:rFonts w:ascii="Cambria Math" w:hAnsi="Cambria Math"/>
+                  </w:rPr>
+                  <m:t>10</m:t>
+                </m:r>
+                <m:r>
+                  <w:rPr>
+                    <w:rFonts w:ascii="Cambria Math" w:hAnsi="Cambria Math"/>
+                  </w:rPr>
+                  <m:t>=</m:t>
+                </m:r>
+                <m:r>
+                  <w:rPr>
+                    <w:rFonts w:ascii="Cambria Math" w:hAnsi="Cambria Math"/>
+                  </w:rPr>
+                  <m:t>2*5</m:t>
+                </m:r>
+              </m:oMath>
+            </m:oMathPara>
+          </w:p>
+        </w:tc>
+        <w:tc>
+          <w:tcPr>
+            <w:tcW w:w="1552" w:type="dxa"/>
+          </w:tcPr>
+          <w:p>
+            <w:pPr>
+              <w:pStyle w:val="a"/>
+              <w:jc w:val="center"/>
+            </w:pPr>
+          </w:p>
+        </w:tc>
+      </w:tr>
+    </w:tbl>
+    <w:p>
+      <w:pPr>
         <w:spacing w:after="160" w:line="259" w:lineRule="auto"/>
-        <w:ind w:left="708"/>
+        <w:jc w:val="left"/>
+      </w:pPr>
+      <w:r>
+        <w:tab/>
+        <w:t>Тогда по теореме получим систему</w:t>
+      </w:r>
+      <w:r>
+        <w:t>:</w:t>
+      </w:r>
+    </w:p>
+    <w:tbl>
+      <w:tblPr>
+        <w:tblStyle w:val="a7"/>
+        <w:tblW w:w="0" w:type="auto"/>
+        <w:tblLook w:val="04A0" w:firstRow="1" w:lastRow="0" w:firstColumn="1" w:lastColumn="0" w:noHBand="0" w:noVBand="1"/>
+      </w:tblPr>
+      <w:tblGrid>
+        <w:gridCol w:w="7792"/>
+        <w:gridCol w:w="1552"/>
+      </w:tblGrid>
+      <w:tr>
+        <w:tc>
+          <w:tcPr>
+            <w:tcW w:w="7792" w:type="dxa"/>
+            <w:tcBorders>
+              <w:top w:val="nil"/>
+              <w:left w:val="nil"/>
+              <w:bottom w:val="nil"/>
+              <w:right w:val="nil"/>
+            </w:tcBorders>
+          </w:tcPr>
+          <w:p>
+            <w:pPr>
+              <w:pStyle w:val="a8"/>
+              <w:spacing w:line="360" w:lineRule="auto"/>
+              <w:jc w:val="center"/>
+            </w:pPr>
+            <m:oMathPara>
+              <m:oMath>
+                <m:d>
+                  <m:dPr>
+                    <m:begChr m:val="{"/>
+                    <m:endChr m:val=""/>
+                    <m:ctrlPr>
+                      <w:rPr>
+                        <w:rFonts w:ascii="Cambria Math" w:hAnsi="Cambria Math"/>
+                        <w:i/>
+                      </w:rPr>
+                    </m:ctrlPr>
+                  </m:dPr>
+                  <m:e>
+                    <m:eqArr>
+                      <m:eqArrPr>
+                        <m:ctrlPr>
+                          <w:rPr>
+                            <w:rFonts w:ascii="Cambria Math" w:hAnsi="Cambria Math"/>
+                            <w:i/>
+                          </w:rPr>
+                        </m:ctrlPr>
+                      </m:eqArrPr>
+                      <m:e>
+                        <m:sSup>
+                          <m:sSupPr>
+                            <m:ctrlPr>
+                              <w:rPr>
+                                <w:rFonts w:ascii="Cambria Math" w:hAnsi="Cambria Math"/>
+                                <w:i/>
+                              </w:rPr>
+                            </m:ctrlPr>
+                          </m:sSupPr>
+                          <m:e>
+                            <m:r>
+                              <w:rPr>
+                                <w:rFonts w:ascii="Cambria Math" w:hAnsi="Cambria Math"/>
+                              </w:rPr>
+                              <m:t>15</m:t>
+                            </m:r>
+                          </m:e>
+                          <m:sup>
+                            <m:r>
+                              <w:rPr>
+                                <w:rFonts w:ascii="Cambria Math" w:hAnsi="Cambria Math"/>
+                              </w:rPr>
+                              <m:t>157</m:t>
+                            </m:r>
+                          </m:sup>
+                        </m:sSup>
+                        <m:r>
+                          <w:rPr>
+                            <w:rFonts w:ascii="Cambria Math" w:hAnsi="Cambria Math"/>
+                          </w:rPr>
+                          <m:t xml:space="preserve"> ≡</m:t>
+                        </m:r>
+                        <m:r>
+                          <w:rPr>
+                            <w:rFonts w:ascii="Cambria Math" w:hAnsi="Cambria Math"/>
+                          </w:rPr>
+                          <m:t>1</m:t>
+                        </m:r>
+                        <m:r>
+                          <w:rPr>
+                            <w:rFonts w:ascii="Cambria Math" w:hAnsi="Cambria Math"/>
+                          </w:rPr>
+                          <m:t xml:space="preserve"> (mod 2)</m:t>
+                        </m:r>
+                      </m:e>
+                      <m:e>
+                        <m:sSup>
+                          <m:sSupPr>
+                            <m:ctrlPr>
+                              <w:rPr>
+                                <w:rFonts w:ascii="Cambria Math" w:hAnsi="Cambria Math"/>
+                                <w:i/>
+                              </w:rPr>
+                            </m:ctrlPr>
+                          </m:sSupPr>
+                          <m:e>
+                            <m:r>
+                              <w:rPr>
+                                <w:rFonts w:ascii="Cambria Math" w:hAnsi="Cambria Math"/>
+                              </w:rPr>
+                              <m:t>15</m:t>
+                            </m:r>
+                          </m:e>
+                          <m:sup>
+                            <m:r>
+                              <w:rPr>
+                                <w:rFonts w:ascii="Cambria Math" w:hAnsi="Cambria Math"/>
+                              </w:rPr>
+                              <m:t>157</m:t>
+                            </m:r>
+                          </m:sup>
+                        </m:sSup>
+                        <m:r>
+                          <w:rPr>
+                            <w:rFonts w:ascii="Cambria Math" w:hAnsi="Cambria Math"/>
+                          </w:rPr>
+                          <m:t xml:space="preserve"> ≡</m:t>
+                        </m:r>
+                        <m:r>
+                          <w:rPr>
+                            <w:rFonts w:ascii="Cambria Math" w:hAnsi="Cambria Math"/>
+                          </w:rPr>
+                          <m:t>0</m:t>
+                        </m:r>
+                        <m:r>
+                          <w:rPr>
+                            <w:rFonts w:ascii="Cambria Math" w:hAnsi="Cambria Math"/>
+                          </w:rPr>
+                          <m:t xml:space="preserve"> (mod 5)</m:t>
+                        </m:r>
+                      </m:e>
+                    </m:eqArr>
+                  </m:e>
+                </m:d>
+              </m:oMath>
+            </m:oMathPara>
+          </w:p>
+        </w:tc>
+        <w:tc>
+          <w:tcPr>
+            <w:tcW w:w="1552" w:type="dxa"/>
+            <w:tcBorders>
+              <w:top w:val="nil"/>
+              <w:left w:val="nil"/>
+              <w:bottom w:val="nil"/>
+              <w:right w:val="nil"/>
+            </w:tcBorders>
+          </w:tcPr>
+          <w:p>
+            <w:pPr>
+              <w:pStyle w:val="a"/>
+            </w:pPr>
+          </w:p>
+        </w:tc>
+      </w:tr>
+      <w:tr>
+        <w:tc>
+          <w:tcPr>
+            <w:tcW w:w="7792" w:type="dxa"/>
+            <w:tcBorders>
+              <w:top w:val="nil"/>
+              <w:left w:val="nil"/>
+              <w:bottom w:val="nil"/>
+              <w:right w:val="nil"/>
+            </w:tcBorders>
+          </w:tcPr>
+          <w:p>
+            <w:pPr>
+              <w:pStyle w:val="a8"/>
+              <w:spacing w:line="360" w:lineRule="auto"/>
+              <w:jc w:val="center"/>
+            </w:pPr>
+            <m:oMathPara>
+              <m:oMath>
+                <m:d>
+                  <m:dPr>
+                    <m:begChr m:val="{"/>
+                    <m:endChr m:val=""/>
+                    <m:ctrlPr>
+                      <w:rPr>
+                        <w:rFonts w:ascii="Cambria Math" w:hAnsi="Cambria Math"/>
+                        <w:i/>
+                      </w:rPr>
+                    </m:ctrlPr>
+                  </m:dPr>
+                  <m:e>
+                    <m:eqArr>
+                      <m:eqArrPr>
+                        <m:ctrlPr>
+                          <w:rPr>
+                            <w:rFonts w:ascii="Cambria Math" w:hAnsi="Cambria Math"/>
+                            <w:i/>
+                          </w:rPr>
+                        </m:ctrlPr>
+                      </m:eqArrPr>
+                      <m:e>
+                        <m:sSup>
+                          <m:sSupPr>
+                            <m:ctrlPr>
+                              <w:rPr>
+                                <w:rFonts w:ascii="Cambria Math" w:hAnsi="Cambria Math"/>
+                                <w:i/>
+                              </w:rPr>
+                            </m:ctrlPr>
+                          </m:sSupPr>
+                          <m:e>
+                            <m:r>
+                              <w:rPr>
+                                <w:rFonts w:ascii="Cambria Math" w:hAnsi="Cambria Math"/>
+                              </w:rPr>
+                              <m:t>t=</m:t>
+                            </m:r>
+                            <m:r>
+                              <w:rPr>
+                                <w:rFonts w:ascii="Cambria Math" w:hAnsi="Cambria Math"/>
+                              </w:rPr>
+                              <m:t>15</m:t>
+                            </m:r>
+                          </m:e>
+                          <m:sup>
+                            <m:r>
+                              <w:rPr>
+                                <w:rFonts w:ascii="Cambria Math" w:hAnsi="Cambria Math"/>
+                              </w:rPr>
+                              <m:t>157</m:t>
+                            </m:r>
+                          </m:sup>
+                        </m:sSup>
+                        <m:r>
+                          <w:rPr>
+                            <w:rFonts w:ascii="Cambria Math" w:hAnsi="Cambria Math"/>
+                          </w:rPr>
+                          <m:t xml:space="preserve"> ≡</m:t>
+                        </m:r>
+                        <m:r>
+                          <w:rPr>
+                            <w:rFonts w:ascii="Cambria Math" w:hAnsi="Cambria Math"/>
+                          </w:rPr>
+                          <m:t>1+2u</m:t>
+                        </m:r>
+                        <m:r>
+                          <w:rPr>
+                            <w:rFonts w:ascii="Cambria Math" w:hAnsi="Cambria Math"/>
+                          </w:rPr>
+                          <m:t xml:space="preserve"> </m:t>
+                        </m:r>
+                        <m:r>
+                          <w:rPr>
+                            <w:rFonts w:ascii="Cambria Math" w:hAnsi="Cambria Math"/>
+                          </w:rPr>
+                          <m:t>(mod 2)</m:t>
+                        </m:r>
+                      </m:e>
+                      <m:e>
+                        <m:r>
+                          <w:rPr>
+                            <w:rFonts w:ascii="Cambria Math" w:hAnsi="Cambria Math"/>
+                          </w:rPr>
+                          <m:t>t=</m:t>
+                        </m:r>
+                        <m:sSup>
+                          <m:sSupPr>
+                            <m:ctrlPr>
+                              <w:rPr>
+                                <w:rFonts w:ascii="Cambria Math" w:hAnsi="Cambria Math"/>
+                                <w:i/>
+                              </w:rPr>
+                            </m:ctrlPr>
+                          </m:sSupPr>
+                          <m:e>
+                            <m:r>
+                              <w:rPr>
+                                <w:rFonts w:ascii="Cambria Math" w:hAnsi="Cambria Math"/>
+                              </w:rPr>
+                              <m:t>15</m:t>
+                            </m:r>
+                          </m:e>
+                          <m:sup>
+                            <m:r>
+                              <w:rPr>
+                                <w:rFonts w:ascii="Cambria Math" w:hAnsi="Cambria Math"/>
+                              </w:rPr>
+                              <m:t>157</m:t>
+                            </m:r>
+                          </m:sup>
+                        </m:sSup>
+                        <m:r>
+                          <w:rPr>
+                            <w:rFonts w:ascii="Cambria Math" w:hAnsi="Cambria Math"/>
+                          </w:rPr>
+                          <m:t xml:space="preserve"> ≡</m:t>
+                        </m:r>
+                        <m:r>
+                          <w:rPr>
+                            <w:rFonts w:ascii="Cambria Math" w:hAnsi="Cambria Math"/>
+                          </w:rPr>
+                          <m:t>0+5v</m:t>
+                        </m:r>
+                        <m:r>
+                          <w:rPr>
+                            <w:rFonts w:ascii="Cambria Math" w:hAnsi="Cambria Math"/>
+                          </w:rPr>
+                          <m:t xml:space="preserve"> </m:t>
+                        </m:r>
+                        <m:r>
+                          <w:rPr>
+                            <w:rFonts w:ascii="Cambria Math" w:hAnsi="Cambria Math"/>
+                          </w:rPr>
+                          <m:t>(mod 5)</m:t>
+                        </m:r>
+                      </m:e>
+                    </m:eqArr>
+                  </m:e>
+                </m:d>
+              </m:oMath>
+            </m:oMathPara>
+          </w:p>
+        </w:tc>
+        <w:tc>
+          <w:tcPr>
+            <w:tcW w:w="1552" w:type="dxa"/>
+            <w:tcBorders>
+              <w:top w:val="nil"/>
+              <w:left w:val="nil"/>
+              <w:bottom w:val="nil"/>
+              <w:right w:val="nil"/>
+            </w:tcBorders>
+          </w:tcPr>
+          <w:p>
+            <w:pPr>
+              <w:pStyle w:val="a"/>
+            </w:pPr>
+          </w:p>
+        </w:tc>
+      </w:tr>
+    </w:tbl>
+    <w:p>
+      <w:pPr>
+        <w:spacing w:after="160" w:line="259" w:lineRule="auto"/>
         <w:jc w:val="left"/>
         <w:rPr>
-          <w:rFonts w:eastAsiaTheme="majorEastAsia" w:cstheme="majorBidi"/>
-          <w:b/>
-          <w:spacing w:val="-10"/>
-          <w:kern w:val="28"/>
-          <w:szCs w:val="32"/>
+          <w:rFonts w:eastAsiaTheme="minorEastAsia"/>
         </w:rPr>
       </w:pPr>
       <w:r>
-        <w:br w:type="page"/>
+        <w:tab/>
+        <w:t xml:space="preserve">Подставит </w:t>
+      </w:r>
+      <m:oMath>
+        <m:r>
+          <w:rPr>
+            <w:rFonts w:ascii="Cambria Math" w:hAnsi="Cambria Math"/>
+          </w:rPr>
+          <m:t>t</m:t>
+        </m:r>
+      </m:oMath>
+      <w:r>
+        <w:rPr>
+          <w:rFonts w:eastAsiaTheme="minorEastAsia"/>
+        </w:rPr>
+        <w:t xml:space="preserve"> </w:t>
+      </w:r>
+      <w:r>
+        <w:rPr>
+          <w:rFonts w:eastAsiaTheme="minorEastAsia"/>
+        </w:rPr>
+        <w:t>из</w:t>
+      </w:r>
+      <w:r>
+        <w:rPr>
+          <w:rFonts w:eastAsiaTheme="minorEastAsia"/>
+        </w:rPr>
+        <w:t xml:space="preserve"> </w:t>
+      </w:r>
+      <w:r>
+        <w:rPr>
+          <w:rFonts w:eastAsiaTheme="minorEastAsia"/>
+        </w:rPr>
+        <w:t>первого</w:t>
+      </w:r>
+      <w:r>
+        <w:rPr>
+          <w:rFonts w:eastAsiaTheme="minorEastAsia"/>
+        </w:rPr>
+        <w:t xml:space="preserve"> уравнения в</w:t>
+      </w:r>
+      <w:r>
+        <w:rPr>
+          <w:rFonts w:eastAsiaTheme="minorEastAsia"/>
+        </w:rPr>
+        <w:t>о второе</w:t>
+      </w:r>
+      <w:r>
+        <w:rPr>
+          <w:rFonts w:eastAsiaTheme="minorEastAsia"/>
+        </w:rPr>
+        <w:t>:</w:t>
       </w:r>
     </w:p>
+    <w:tbl>
+      <w:tblPr>
+        <w:tblStyle w:val="a7"/>
+        <w:tblW w:w="0" w:type="auto"/>
+        <w:tblBorders>
+          <w:top w:val="none" w:sz="0" w:space="0" w:color="auto"/>
+          <w:left w:val="none" w:sz="0" w:space="0" w:color="auto"/>
+          <w:bottom w:val="none" w:sz="0" w:space="0" w:color="auto"/>
+          <w:right w:val="none" w:sz="0" w:space="0" w:color="auto"/>
+          <w:insideH w:val="none" w:sz="0" w:space="0" w:color="auto"/>
+          <w:insideV w:val="none" w:sz="0" w:space="0" w:color="auto"/>
+        </w:tblBorders>
+        <w:tblLook w:val="04A0" w:firstRow="1" w:lastRow="0" w:firstColumn="1" w:lastColumn="0" w:noHBand="0" w:noVBand="1"/>
+      </w:tblPr>
+      <w:tblGrid>
+        <w:gridCol w:w="7792"/>
+        <w:gridCol w:w="1552"/>
+      </w:tblGrid>
+      <w:tr>
+        <w:tc>
+          <w:tcPr>
+            <w:tcW w:w="7792" w:type="dxa"/>
+          </w:tcPr>
+          <w:p>
+            <w:pPr>
+              <w:pStyle w:val="a8"/>
+              <w:spacing w:line="360" w:lineRule="auto"/>
+              <w:jc w:val="center"/>
+            </w:pPr>
+            <m:oMath>
+              <m:r>
+                <w:rPr>
+                  <w:rFonts w:ascii="Cambria Math" w:hAnsi="Cambria Math"/>
+                </w:rPr>
+                <m:t>1+2u</m:t>
+              </m:r>
+              <m:r>
+                <w:rPr>
+                  <w:rFonts w:ascii="Cambria Math" w:hAnsi="Cambria Math"/>
+                </w:rPr>
+                <m:t xml:space="preserve"> mod(5)=</m:t>
+              </m:r>
+              <m:r>
+                <w:rPr>
+                  <w:rFonts w:ascii="Cambria Math" w:hAnsi="Cambria Math"/>
+                </w:rPr>
+                <m:t>5v</m:t>
+              </m:r>
+              <m:r>
+                <w:rPr>
+                  <w:rFonts w:ascii="Cambria Math" w:hAnsi="Cambria Math"/>
+                </w:rPr>
+                <m:t xml:space="preserve"> mod(5)</m:t>
+              </m:r>
+            </m:oMath>
+            <w:r>
+              <w:t xml:space="preserve"> </w:t>
+            </w:r>
+          </w:p>
+        </w:tc>
+        <w:tc>
+          <w:tcPr>
+            <w:tcW w:w="1552" w:type="dxa"/>
+          </w:tcPr>
+          <w:p>
+            <w:pPr>
+              <w:pStyle w:val="a"/>
+            </w:pPr>
+          </w:p>
+        </w:tc>
+      </w:tr>
+      <w:tr>
+        <w:tc>
+          <w:tcPr>
+            <w:tcW w:w="7792" w:type="dxa"/>
+          </w:tcPr>
+          <w:p>
+            <w:pPr>
+              <w:pStyle w:val="a8"/>
+              <w:spacing w:line="360" w:lineRule="auto"/>
+              <w:jc w:val="center"/>
+            </w:pPr>
+            <m:oMath>
+              <m:r>
+                <w:rPr>
+                  <w:rFonts w:ascii="Cambria Math" w:hAnsi="Cambria Math"/>
+                </w:rPr>
+                <m:t>2u ≡</m:t>
+              </m:r>
+              <m:r>
+                <w:rPr>
+                  <w:rFonts w:ascii="Cambria Math" w:hAnsi="Cambria Math"/>
+                </w:rPr>
+                <m:t>4</m:t>
+              </m:r>
+              <m:r>
+                <w:rPr>
+                  <w:rFonts w:ascii="Cambria Math" w:hAnsi="Cambria Math"/>
+                </w:rPr>
+                <m:t xml:space="preserve"> mod(5)</m:t>
+              </m:r>
+            </m:oMath>
+            <w:r>
+              <w:t xml:space="preserve"> </w:t>
+            </w:r>
+          </w:p>
+        </w:tc>
+        <w:tc>
+          <w:tcPr>
+            <w:tcW w:w="1552" w:type="dxa"/>
+          </w:tcPr>
+          <w:p>
+            <w:pPr>
+              <w:pStyle w:val="a"/>
+            </w:pPr>
+          </w:p>
+        </w:tc>
+      </w:tr>
+      <w:tr>
+        <w:tc>
+          <w:tcPr>
+            <w:tcW w:w="7792" w:type="dxa"/>
+          </w:tcPr>
+          <w:p>
+            <w:pPr>
+              <w:pStyle w:val="a8"/>
+              <w:spacing w:line="360" w:lineRule="auto"/>
+              <w:jc w:val="center"/>
+            </w:pPr>
+            <m:oMathPara>
+              <m:oMath>
+                <m:r>
+                  <w:rPr>
+                    <w:rFonts w:ascii="Cambria Math" w:hAnsi="Cambria Math"/>
+                  </w:rPr>
+                  <m:t>u ≡</m:t>
+                </m:r>
+                <m:r>
+                  <w:rPr>
+                    <w:rFonts w:ascii="Cambria Math" w:hAnsi="Cambria Math"/>
+                  </w:rPr>
+                  <m:t>2</m:t>
+                </m:r>
+                <m:r>
+                  <w:rPr>
+                    <w:rFonts w:ascii="Cambria Math" w:hAnsi="Cambria Math"/>
+                  </w:rPr>
+                  <m:t xml:space="preserve"> mod</m:t>
+                </m:r>
+                <m:d>
+                  <m:dPr>
+                    <m:ctrlPr>
+                      <w:rPr>
+                        <w:rFonts w:ascii="Cambria Math" w:hAnsi="Cambria Math"/>
+                        <w:i/>
+                      </w:rPr>
+                    </m:ctrlPr>
+                  </m:dPr>
+                  <m:e>
+                    <m:r>
+                      <w:rPr>
+                        <w:rFonts w:ascii="Cambria Math" w:hAnsi="Cambria Math"/>
+                      </w:rPr>
+                      <m:t>5</m:t>
+                    </m:r>
+                  </m:e>
+                </m:d>
+              </m:oMath>
+            </m:oMathPara>
+          </w:p>
+        </w:tc>
+        <w:tc>
+          <w:tcPr>
+            <w:tcW w:w="1552" w:type="dxa"/>
+          </w:tcPr>
+          <w:p>
+            <w:pPr>
+              <w:pStyle w:val="a"/>
+            </w:pPr>
+          </w:p>
+        </w:tc>
+      </w:tr>
+      <w:tr>
+        <w:tc>
+          <w:tcPr>
+            <w:tcW w:w="7792" w:type="dxa"/>
+          </w:tcPr>
+          <w:p>
+            <w:pPr>
+              <w:pStyle w:val="a8"/>
+              <w:spacing w:line="360" w:lineRule="auto"/>
+              <w:jc w:val="center"/>
+            </w:pPr>
+            <m:oMathPara>
+              <m:oMath>
+                <m:r>
+                  <w:rPr>
+                    <w:rFonts w:ascii="Cambria Math" w:hAnsi="Cambria Math"/>
+                  </w:rPr>
+                  <m:t>t=1=</m:t>
+                </m:r>
+                <m:sSup>
+                  <m:sSupPr>
+                    <m:ctrlPr>
+                      <w:rPr>
+                        <w:rFonts w:ascii="Cambria Math" w:hAnsi="Cambria Math"/>
+                        <w:i/>
+                      </w:rPr>
+                    </m:ctrlPr>
+                  </m:sSupPr>
+                  <m:e>
+                    <m:r>
+                      <w:rPr>
+                        <w:rFonts w:ascii="Cambria Math" w:hAnsi="Cambria Math"/>
+                      </w:rPr>
+                      <m:t>15</m:t>
+                    </m:r>
+                  </m:e>
+                  <m:sup>
+                    <m:r>
+                      <w:rPr>
+                        <w:rFonts w:ascii="Cambria Math" w:hAnsi="Cambria Math"/>
+                      </w:rPr>
+                      <m:t>157</m:t>
+                    </m:r>
+                  </m:sup>
+                </m:sSup>
+                <m:r>
+                  <w:rPr>
+                    <w:rFonts w:ascii="Cambria Math" w:hAnsi="Cambria Math"/>
+                  </w:rPr>
+                  <m:t xml:space="preserve"> mod </m:t>
+                </m:r>
+                <m:r>
+                  <w:rPr>
+                    <w:rFonts w:ascii="Cambria Math" w:hAnsi="Cambria Math"/>
+                  </w:rPr>
+                  <m:t>2=1+2*u=5</m:t>
+                </m:r>
+              </m:oMath>
+            </m:oMathPara>
+          </w:p>
+        </w:tc>
+        <w:tc>
+          <w:tcPr>
+            <w:tcW w:w="1552" w:type="dxa"/>
+          </w:tcPr>
+          <w:p>
+            <w:pPr>
+              <w:pStyle w:val="a"/>
+            </w:pPr>
+          </w:p>
+        </w:tc>
+      </w:tr>
+      <w:tr>
+        <w:tc>
+          <w:tcPr>
+            <w:tcW w:w="7792" w:type="dxa"/>
+          </w:tcPr>
+          <w:p>
+            <w:pPr>
+              <w:pStyle w:val="a8"/>
+              <w:spacing w:line="360" w:lineRule="auto"/>
+              <w:jc w:val="center"/>
+            </w:pPr>
+            <m:oMathPara>
+              <m:oMath>
+                <m:r>
+                  <w:rPr>
+                    <w:rFonts w:ascii="Cambria Math" w:hAnsi="Cambria Math"/>
+                  </w:rPr>
+                  <m:t>c=</m:t>
+                </m:r>
+                <m:sSup>
+                  <m:sSupPr>
+                    <m:ctrlPr>
+                      <w:rPr>
+                        <w:rFonts w:ascii="Cambria Math" w:hAnsi="Cambria Math"/>
+                        <w:i/>
+                      </w:rPr>
+                    </m:ctrlPr>
+                  </m:sSupPr>
+                  <m:e>
+                    <m:r>
+                      <w:rPr>
+                        <w:rFonts w:ascii="Cambria Math" w:hAnsi="Cambria Math"/>
+                      </w:rPr>
+                      <m:t>15</m:t>
+                    </m:r>
+                  </m:e>
+                  <m:sup>
+                    <m:r>
+                      <w:rPr>
+                        <w:rFonts w:ascii="Cambria Math" w:hAnsi="Cambria Math"/>
+                      </w:rPr>
+                      <m:t>157</m:t>
+                    </m:r>
+                  </m:sup>
+                </m:sSup>
+                <m:r>
+                  <w:rPr>
+                    <w:rFonts w:ascii="Cambria Math" w:hAnsi="Cambria Math"/>
+                  </w:rPr>
+                  <m:t xml:space="preserve"> mod 10</m:t>
+                </m:r>
+                <m:r>
+                  <w:rPr>
+                    <w:rFonts w:ascii="Cambria Math" w:hAnsi="Cambria Math"/>
+                  </w:rPr>
+                  <m:t>=5</m:t>
+                </m:r>
+              </m:oMath>
+            </m:oMathPara>
+          </w:p>
+        </w:tc>
+        <w:tc>
+          <w:tcPr>
+            <w:tcW w:w="1552" w:type="dxa"/>
+          </w:tcPr>
+          <w:p>
+            <w:pPr>
+              <w:pStyle w:val="a"/>
+            </w:pPr>
+          </w:p>
+        </w:tc>
+      </w:tr>
+    </w:tbl>
     <w:p>
       <w:pPr>
         <w:pStyle w:val="1"/>
-        <w:ind w:left="0" w:firstLine="0"/>
-      </w:pPr>
-      <w:bookmarkStart w:id="9" w:name="_Toc128406438"/>
-      <w:r>
-        <w:lastRenderedPageBreak/>
+      </w:pPr>
+      <w:bookmarkStart w:id="9" w:name="_Toc129028133"/>
+      <w:r>
         <w:t>Заключение</w:t>
       </w:r>
       <w:bookmarkEnd w:id="9"/>
@@ -8246,10 +9250,34 @@
         <w:ind w:firstLine="708"/>
       </w:pPr>
       <w:r>
-        <w:t>Т</w:t>
-      </w:r>
-      <w:r>
-        <w:t>екст заключения.</w:t>
+        <w:t>В результате выполнения практической работы было рассмотрено два алгоритма быстрого возведения числа в степень по модулю</w:t>
+      </w:r>
+      <w:r>
+        <w:t>. При вычислении заданных выражений вышеуказанными способами можно убедиться в том</w:t>
+      </w:r>
+      <w:r>
+        <w:t xml:space="preserve">, </w:t>
+      </w:r>
+      <w:r>
+        <w:t>что бинарный алгоритм универсален и подходит для выражения любой сложности</w:t>
+      </w:r>
+      <w:r>
+        <w:t xml:space="preserve">, </w:t>
+      </w:r>
+      <w:r>
+        <w:t>а метод с использованием китайской теоремы об остатках применим только в том случае</w:t>
+      </w:r>
+      <w:r>
+        <w:t xml:space="preserve">, </w:t>
+      </w:r>
+      <w:r>
+        <w:t xml:space="preserve">когда модуль раскладывается на </w:t>
+      </w:r>
+      <w:r>
+        <w:t>взаимно простые сомножители.</w:t>
+      </w:r>
+      <w:r>
+        <w:t xml:space="preserve"> </w:t>
       </w:r>
     </w:p>
     <w:sectPr>
@@ -9514,13 +10542,13 @@
   <w:abstractNum w:abstractNumId="12" w15:restartNumberingAfterBreak="0">
     <w:nsid w:val="73207354"/>
     <w:multiLevelType w:val="hybridMultilevel"/>
-    <w:tmpl w:val="1BC478C6"/>
-    <w:lvl w:ilvl="0" w:tplc="9D1819F4">
+    <w:tmpl w:val="45F64E82"/>
+    <w:lvl w:ilvl="0" w:tplc="D506F6BA">
       <w:start w:val="1"/>
       <w:numFmt w:val="decimal"/>
       <w:pStyle w:val="a"/>
       <w:lvlText w:val="(%1)"/>
-      <w:lvlJc w:val="right"/>
+      <w:lvlJc w:val="left"/>
       <w:pPr>
         <w:ind w:left="720" w:hanging="360"/>
       </w:pPr>
@@ -9755,6 +10783,123 @@
   </w:num>
   <w:num w:numId="14">
     <w:abstractNumId w:val="8"/>
+  </w:num>
+  <w:num w:numId="15">
+    <w:abstractNumId w:val="12"/>
+    <w:lvlOverride w:ilvl="0">
+      <w:startOverride w:val="1"/>
+    </w:lvlOverride>
+  </w:num>
+  <w:num w:numId="16">
+    <w:abstractNumId w:val="12"/>
+    <w:lvlOverride w:ilvl="0">
+      <w:startOverride w:val="1"/>
+    </w:lvlOverride>
+  </w:num>
+  <w:num w:numId="17">
+    <w:abstractNumId w:val="12"/>
+    <w:lvlOverride w:ilvl="0">
+      <w:startOverride w:val="1"/>
+    </w:lvlOverride>
+  </w:num>
+  <w:num w:numId="18">
+    <w:abstractNumId w:val="12"/>
+    <w:lvlOverride w:ilvl="0">
+      <w:startOverride w:val="1"/>
+    </w:lvlOverride>
+  </w:num>
+  <w:num w:numId="19">
+    <w:abstractNumId w:val="12"/>
+    <w:lvlOverride w:ilvl="0">
+      <w:startOverride w:val="1"/>
+    </w:lvlOverride>
+  </w:num>
+  <w:num w:numId="20">
+    <w:abstractNumId w:val="12"/>
+    <w:lvlOverride w:ilvl="0">
+      <w:startOverride w:val="1"/>
+    </w:lvlOverride>
+  </w:num>
+  <w:num w:numId="21">
+    <w:abstractNumId w:val="12"/>
+  </w:num>
+  <w:num w:numId="22">
+    <w:abstractNumId w:val="12"/>
+    <w:lvlOverride w:ilvl="0">
+      <w:startOverride w:val="1"/>
+    </w:lvlOverride>
+  </w:num>
+  <w:num w:numId="23">
+    <w:abstractNumId w:val="12"/>
+    <w:lvlOverride w:ilvl="0">
+      <w:startOverride w:val="1"/>
+    </w:lvlOverride>
+  </w:num>
+  <w:num w:numId="24">
+    <w:abstractNumId w:val="12"/>
+    <w:lvlOverride w:ilvl="0">
+      <w:startOverride w:val="1"/>
+    </w:lvlOverride>
+  </w:num>
+  <w:num w:numId="25">
+    <w:abstractNumId w:val="12"/>
+    <w:lvlOverride w:ilvl="0">
+      <w:startOverride w:val="1"/>
+    </w:lvlOverride>
+  </w:num>
+  <w:num w:numId="26">
+    <w:abstractNumId w:val="12"/>
+    <w:lvlOverride w:ilvl="0">
+      <w:startOverride w:val="1"/>
+    </w:lvlOverride>
+  </w:num>
+  <w:num w:numId="27">
+    <w:abstractNumId w:val="12"/>
+    <w:lvlOverride w:ilvl="0">
+      <w:startOverride w:val="1"/>
+    </w:lvlOverride>
+  </w:num>
+  <w:num w:numId="28">
+    <w:abstractNumId w:val="12"/>
+    <w:lvlOverride w:ilvl="0">
+      <w:startOverride w:val="1"/>
+    </w:lvlOverride>
+  </w:num>
+  <w:num w:numId="29">
+    <w:abstractNumId w:val="12"/>
+    <w:lvlOverride w:ilvl="0">
+      <w:startOverride w:val="1"/>
+    </w:lvlOverride>
+  </w:num>
+  <w:num w:numId="30">
+    <w:abstractNumId w:val="12"/>
+    <w:lvlOverride w:ilvl="0">
+      <w:startOverride w:val="1"/>
+    </w:lvlOverride>
+  </w:num>
+  <w:num w:numId="31">
+    <w:abstractNumId w:val="12"/>
+    <w:lvlOverride w:ilvl="0">
+      <w:startOverride w:val="1"/>
+    </w:lvlOverride>
+  </w:num>
+  <w:num w:numId="32">
+    <w:abstractNumId w:val="12"/>
+    <w:lvlOverride w:ilvl="0">
+      <w:startOverride w:val="1"/>
+    </w:lvlOverride>
+  </w:num>
+  <w:num w:numId="33">
+    <w:abstractNumId w:val="12"/>
+    <w:lvlOverride w:ilvl="0">
+      <w:startOverride w:val="1"/>
+    </w:lvlOverride>
+  </w:num>
+  <w:num w:numId="34">
+    <w:abstractNumId w:val="12"/>
+    <w:lvlOverride w:ilvl="0">
+      <w:startOverride w:val="1"/>
+    </w:lvlOverride>
   </w:num>
 </w:numbering>
 </file>
@@ -10700,7 +11845,7 @@
     <w:rsid w:val="00487BCD"/>
     <w:pPr>
       <w:numPr>
-        <w:numId w:val="5"/>
+        <w:numId w:val="21"/>
       </w:numPr>
     </w:pPr>
   </w:style>

</xml_diff>